<commit_message>
Cleaned up headings, added names
</commit_message>
<xml_diff>
--- a/Architecture Design/ControllerSignals.docx
+++ b/Architecture Design/ControllerSignals.docx
@@ -3,18 +3,36 @@
 <w:document xmlns:wpc="http://schemas.microsoft.com/office/word/2010/wordprocessingCanvas" xmlns:cx="http://schemas.microsoft.com/office/drawing/2014/chartex" xmlns:cx1="http://schemas.microsoft.com/office/drawing/2015/9/8/chartex" xmlns:cx2="http://schemas.microsoft.com/office/drawing/2015/10/21/chartex" xmlns:cx3="http://schemas.microsoft.com/office/drawing/2016/5/9/chartex" xmlns:cx4="http://schemas.microsoft.com/office/drawing/2016/5/10/chartex" xmlns:cx5="http://schemas.microsoft.com/office/drawing/2016/5/11/chartex" xmlns:cx6="http://schemas.microsoft.com/office/drawing/2016/5/12/chartex" xmlns:cx7="http://schemas.microsoft.com/office/drawing/2016/5/13/chartex" xmlns:cx8="http://schemas.microsoft.com/office/drawing/2016/5/14/chartex" xmlns:mc="http://schemas.openxmlformats.org/markup-compatibility/2006" xmlns:aink="http://schemas.microsoft.com/office/drawing/2016/ink" xmlns:am3d="http://schemas.microsoft.com/office/drawing/2017/model3d" xmlns:o="urn:schemas-microsoft-com:office:office" xmlns:r="http://schemas.openxmlformats.org/officeDocument/2006/relationships" xmlns:m="http://schemas.openxmlformats.org/officeDocument/2006/math" xmlns:v="urn:schemas-microsoft-com:vml" xmlns:wp14="http://schemas.microsoft.com/office/word/2010/wordprocessingDrawing" xmlns:wp="http://schemas.openxmlformats.org/drawingml/2006/wordprocessingDrawing" xmlns:w10="urn:schemas-microsoft-com:office:word" xmlns:w="http://schemas.openxmlformats.org/wordprocessingml/2006/main" xmlns:w14="http://schemas.microsoft.com/office/word/2010/wordml" xmlns:w15="http://schemas.microsoft.com/office/word/2012/wordml" xmlns:w16cid="http://schemas.microsoft.com/office/word/2016/wordml/cid" xmlns:w16se="http://schemas.microsoft.com/office/word/2015/wordml/symex" xmlns:wpg="http://schemas.microsoft.com/office/word/2010/wordprocessingGroup" xmlns:wpi="http://schemas.microsoft.com/office/word/2010/wordprocessingInk" xmlns:wne="http://schemas.microsoft.com/office/word/2006/wordml" xmlns:wps="http://schemas.microsoft.com/office/word/2010/wordprocessingShape" mc:Ignorable="w14 w15 w16se w16cid wp14">
   <w:body>
     <w:p>
+      <w:pPr>
+        <w:jc w:val="center"/>
+        <w:rPr>
+          <w:sz w:val="28"/>
+        </w:rPr>
+      </w:pPr>
+      <w:r>
+        <w:rPr>
+          <w:sz w:val="28"/>
+        </w:rPr>
+        <w:t>D</w:t>
+      </w:r>
+      <w:r>
+        <w:rPr>
+          <w:sz w:val="28"/>
+        </w:rPr>
+        <w:t>ata Path</w:t>
+      </w:r>
       <w:r>
         <w:rPr>
           <w:noProof/>
         </w:rPr>
         <w:drawing>
-          <wp:anchor distT="0" distB="0" distL="114300" distR="114300" simplePos="0" relativeHeight="251658240" behindDoc="0" locked="0" layoutInCell="1" allowOverlap="1" wp14:anchorId="0228EC98" wp14:editId="3562DF60">
+          <wp:anchor distT="0" distB="0" distL="114300" distR="114300" simplePos="0" relativeHeight="251658240" behindDoc="0" locked="0" layoutInCell="1" allowOverlap="1" wp14:anchorId="0228EC98" wp14:editId="3984FD5D">
             <wp:simplePos x="0" y="0"/>
             <wp:positionH relativeFrom="margin">
-              <wp:align>center</wp:align>
+              <wp:posOffset>-479759</wp:posOffset>
             </wp:positionH>
             <wp:positionV relativeFrom="margin">
-              <wp:align>top</wp:align>
+              <wp:posOffset>426119</wp:posOffset>
             </wp:positionV>
             <wp:extent cx="6949440" cy="4850130"/>
             <wp:effectExtent l="0" t="0" r="3810" b="7620"/>
@@ -31,7 +49,7 @@
                     <pic:cNvPicPr/>
                   </pic:nvPicPr>
                   <pic:blipFill>
-                    <a:blip r:embed="rId5" cstate="print">
+                    <a:blip r:embed="rId7" cstate="print">
                       <a:extLst>
                         <a:ext uri="{28A0092B-C50C-407E-A947-70E740481C1C}">
                           <a14:useLocalDpi xmlns:a14="http://schemas.microsoft.com/office/drawing/2010/main" val="0"/>
@@ -45,7 +63,7 @@
                   <pic:spPr>
                     <a:xfrm>
                       <a:off x="0" y="0"/>
-                      <a:ext cx="6954522" cy="4854279"/>
+                      <a:ext cx="6949440" cy="4850130"/>
                     </a:xfrm>
                     <a:prstGeom prst="rect">
                       <a:avLst/>
@@ -62,15 +80,6 @@
             </wp14:sizeRelV>
           </wp:anchor>
         </w:drawing>
-      </w:r>
-      <w:r>
-        <w:t>Data</w:t>
-      </w:r>
-      <w:r>
-        <w:t xml:space="preserve"> </w:t>
-      </w:r>
-      <w:r>
-        <w:t>Path</w:t>
       </w:r>
     </w:p>
     <w:p>
@@ -187,13 +196,7 @@
         <w:t>MW – Memory Write</w:t>
       </w:r>
       <w:r>
-        <w:t xml:space="preserve"> {1: Write data to memory address, </w:t>
-      </w:r>
-      <w:r>
-        <w:t xml:space="preserve">0: </w:t>
-      </w:r>
-      <w:r>
-        <w:t>Read data from memory address}</w:t>
+        <w:t xml:space="preserve"> {1: Write data to memory address, 0: Read data from memory address}</w:t>
       </w:r>
     </w:p>
     <w:p>
@@ -239,6 +242,8 @@
       <w:r>
         <w:br w:type="page"/>
       </w:r>
+      <w:bookmarkStart w:id="0" w:name="_GoBack"/>
+      <w:bookmarkEnd w:id="0"/>
     </w:p>
     <w:p>
       <w:pPr>
@@ -5031,8 +5036,6 @@
       <w:pPr>
         <w:pStyle w:val="ListParagraph"/>
       </w:pPr>
-      <w:bookmarkStart w:id="0" w:name="_GoBack"/>
-      <w:bookmarkEnd w:id="0"/>
     </w:p>
     <w:p>
       <w:pPr>
@@ -5105,6 +5108,7 @@
       </w:pPr>
     </w:p>
     <w:sectPr>
+      <w:headerReference w:type="default" r:id="rId8"/>
       <w:pgSz w:w="12240" w:h="15840"/>
       <w:pgMar w:top="1440" w:right="1440" w:bottom="1440" w:left="1440" w:header="720" w:footer="720" w:gutter="0"/>
       <w:cols w:space="720"/>
@@ -5112,6 +5116,78 @@
     </w:sectPr>
   </w:body>
 </w:document>
+</file>
+
+<file path=word/endnotes.xml><?xml version="1.0" encoding="utf-8"?>
+<w:endnotes xmlns:wpc="http://schemas.microsoft.com/office/word/2010/wordprocessingCanvas" xmlns:cx="http://schemas.microsoft.com/office/drawing/2014/chartex" xmlns:cx1="http://schemas.microsoft.com/office/drawing/2015/9/8/chartex" xmlns:cx2="http://schemas.microsoft.com/office/drawing/2015/10/21/chartex" xmlns:cx3="http://schemas.microsoft.com/office/drawing/2016/5/9/chartex" xmlns:cx4="http://schemas.microsoft.com/office/drawing/2016/5/10/chartex" xmlns:cx5="http://schemas.microsoft.com/office/drawing/2016/5/11/chartex" xmlns:cx6="http://schemas.microsoft.com/office/drawing/2016/5/12/chartex" xmlns:cx7="http://schemas.microsoft.com/office/drawing/2016/5/13/chartex" xmlns:cx8="http://schemas.microsoft.com/office/drawing/2016/5/14/chartex" xmlns:mc="http://schemas.openxmlformats.org/markup-compatibility/2006" xmlns:aink="http://schemas.microsoft.com/office/drawing/2016/ink" xmlns:am3d="http://schemas.microsoft.com/office/drawing/2017/model3d" xmlns:o="urn:schemas-microsoft-com:office:office" xmlns:r="http://schemas.openxmlformats.org/officeDocument/2006/relationships" xmlns:m="http://schemas.openxmlformats.org/officeDocument/2006/math" xmlns:v="urn:schemas-microsoft-com:vml" xmlns:wp14="http://schemas.microsoft.com/office/word/2010/wordprocessingDrawing" xmlns:wp="http://schemas.openxmlformats.org/drawingml/2006/wordprocessingDrawing" xmlns:w10="urn:schemas-microsoft-com:office:word" xmlns:w="http://schemas.openxmlformats.org/wordprocessingml/2006/main" xmlns:w14="http://schemas.microsoft.com/office/word/2010/wordml" xmlns:w15="http://schemas.microsoft.com/office/word/2012/wordml" xmlns:w16cid="http://schemas.microsoft.com/office/word/2016/wordml/cid" xmlns:w16se="http://schemas.microsoft.com/office/word/2015/wordml/symex" xmlns:wpg="http://schemas.microsoft.com/office/word/2010/wordprocessingGroup" xmlns:wpi="http://schemas.microsoft.com/office/word/2010/wordprocessingInk" xmlns:wne="http://schemas.microsoft.com/office/word/2006/wordml" xmlns:wps="http://schemas.microsoft.com/office/word/2010/wordprocessingShape" mc:Ignorable="w14 w15 w16se w16cid wp14">
+  <w:endnote w:type="separator" w:id="-1">
+    <w:p>
+      <w:pPr>
+        <w:spacing w:after="0" w:line="240" w:lineRule="auto"/>
+      </w:pPr>
+      <w:r>
+        <w:separator/>
+      </w:r>
+    </w:p>
+  </w:endnote>
+  <w:endnote w:type="continuationSeparator" w:id="0">
+    <w:p>
+      <w:pPr>
+        <w:spacing w:after="0" w:line="240" w:lineRule="auto"/>
+      </w:pPr>
+      <w:r>
+        <w:continuationSeparator/>
+      </w:r>
+    </w:p>
+  </w:endnote>
+</w:endnotes>
+</file>
+
+<file path=word/footnotes.xml><?xml version="1.0" encoding="utf-8"?>
+<w:footnotes xmlns:wpc="http://schemas.microsoft.com/office/word/2010/wordprocessingCanvas" xmlns:cx="http://schemas.microsoft.com/office/drawing/2014/chartex" xmlns:cx1="http://schemas.microsoft.com/office/drawing/2015/9/8/chartex" xmlns:cx2="http://schemas.microsoft.com/office/drawing/2015/10/21/chartex" xmlns:cx3="http://schemas.microsoft.com/office/drawing/2016/5/9/chartex" xmlns:cx4="http://schemas.microsoft.com/office/drawing/2016/5/10/chartex" xmlns:cx5="http://schemas.microsoft.com/office/drawing/2016/5/11/chartex" xmlns:cx6="http://schemas.microsoft.com/office/drawing/2016/5/12/chartex" xmlns:cx7="http://schemas.microsoft.com/office/drawing/2016/5/13/chartex" xmlns:cx8="http://schemas.microsoft.com/office/drawing/2016/5/14/chartex" xmlns:mc="http://schemas.openxmlformats.org/markup-compatibility/2006" xmlns:aink="http://schemas.microsoft.com/office/drawing/2016/ink" xmlns:am3d="http://schemas.microsoft.com/office/drawing/2017/model3d" xmlns:o="urn:schemas-microsoft-com:office:office" xmlns:r="http://schemas.openxmlformats.org/officeDocument/2006/relationships" xmlns:m="http://schemas.openxmlformats.org/officeDocument/2006/math" xmlns:v="urn:schemas-microsoft-com:vml" xmlns:wp14="http://schemas.microsoft.com/office/word/2010/wordprocessingDrawing" xmlns:wp="http://schemas.openxmlformats.org/drawingml/2006/wordprocessingDrawing" xmlns:w10="urn:schemas-microsoft-com:office:word" xmlns:w="http://schemas.openxmlformats.org/wordprocessingml/2006/main" xmlns:w14="http://schemas.microsoft.com/office/word/2010/wordml" xmlns:w15="http://schemas.microsoft.com/office/word/2012/wordml" xmlns:w16cid="http://schemas.microsoft.com/office/word/2016/wordml/cid" xmlns:w16se="http://schemas.microsoft.com/office/word/2015/wordml/symex" xmlns:wpg="http://schemas.microsoft.com/office/word/2010/wordprocessingGroup" xmlns:wpi="http://schemas.microsoft.com/office/word/2010/wordprocessingInk" xmlns:wne="http://schemas.microsoft.com/office/word/2006/wordml" xmlns:wps="http://schemas.microsoft.com/office/word/2010/wordprocessingShape" mc:Ignorable="w14 w15 w16se w16cid wp14">
+  <w:footnote w:type="separator" w:id="-1">
+    <w:p>
+      <w:pPr>
+        <w:spacing w:after="0" w:line="240" w:lineRule="auto"/>
+      </w:pPr>
+      <w:r>
+        <w:separator/>
+      </w:r>
+    </w:p>
+  </w:footnote>
+  <w:footnote w:type="continuationSeparator" w:id="0">
+    <w:p>
+      <w:pPr>
+        <w:spacing w:after="0" w:line="240" w:lineRule="auto"/>
+      </w:pPr>
+      <w:r>
+        <w:continuationSeparator/>
+      </w:r>
+    </w:p>
+  </w:footnote>
+</w:footnotes>
+</file>
+
+<file path=word/header1.xml><?xml version="1.0" encoding="utf-8"?>
+<w:hdr xmlns:wpc="http://schemas.microsoft.com/office/word/2010/wordprocessingCanvas" xmlns:cx="http://schemas.microsoft.com/office/drawing/2014/chartex" xmlns:cx1="http://schemas.microsoft.com/office/drawing/2015/9/8/chartex" xmlns:cx2="http://schemas.microsoft.com/office/drawing/2015/10/21/chartex" xmlns:cx3="http://schemas.microsoft.com/office/drawing/2016/5/9/chartex" xmlns:cx4="http://schemas.microsoft.com/office/drawing/2016/5/10/chartex" xmlns:cx5="http://schemas.microsoft.com/office/drawing/2016/5/11/chartex" xmlns:cx6="http://schemas.microsoft.com/office/drawing/2016/5/12/chartex" xmlns:cx7="http://schemas.microsoft.com/office/drawing/2016/5/13/chartex" xmlns:cx8="http://schemas.microsoft.com/office/drawing/2016/5/14/chartex" xmlns:mc="http://schemas.openxmlformats.org/markup-compatibility/2006" xmlns:aink="http://schemas.microsoft.com/office/drawing/2016/ink" xmlns:am3d="http://schemas.microsoft.com/office/drawing/2017/model3d" xmlns:o="urn:schemas-microsoft-com:office:office" xmlns:r="http://schemas.openxmlformats.org/officeDocument/2006/relationships" xmlns:m="http://schemas.openxmlformats.org/officeDocument/2006/math" xmlns:v="urn:schemas-microsoft-com:vml" xmlns:wp14="http://schemas.microsoft.com/office/word/2010/wordprocessingDrawing" xmlns:wp="http://schemas.openxmlformats.org/drawingml/2006/wordprocessingDrawing" xmlns:w10="urn:schemas-microsoft-com:office:word" xmlns:w="http://schemas.openxmlformats.org/wordprocessingml/2006/main" xmlns:w14="http://schemas.microsoft.com/office/word/2010/wordml" xmlns:w15="http://schemas.microsoft.com/office/word/2012/wordml" xmlns:w16cid="http://schemas.microsoft.com/office/word/2016/wordml/cid" xmlns:w16se="http://schemas.microsoft.com/office/word/2015/wordml/symex" xmlns:wpg="http://schemas.microsoft.com/office/word/2010/wordprocessingGroup" xmlns:wpi="http://schemas.microsoft.com/office/word/2010/wordprocessingInk" xmlns:wne="http://schemas.microsoft.com/office/word/2006/wordml" xmlns:wps="http://schemas.microsoft.com/office/word/2010/wordprocessingShape" mc:Ignorable="w14 w15 w16se w16cid wp14">
+  <w:p>
+    <w:pPr>
+      <w:pStyle w:val="Header"/>
+      <w:jc w:val="right"/>
+    </w:pPr>
+    <w:r>
+      <w:t xml:space="preserve">Jordan Cottle, Michael Russel, </w:t>
+    </w:r>
+    <w:proofErr w:type="spellStart"/>
+    <w:r>
+      <w:t>Harshil</w:t>
+    </w:r>
+    <w:proofErr w:type="spellEnd"/>
+    <w:r>
+      <w:t xml:space="preserve"> Suthar</w:t>
+    </w:r>
+  </w:p>
+</w:hdr>
 </file>
 
 <file path=word/numbering.xml><?xml version="1.0" encoding="utf-8"?>
@@ -5473,6 +5549,7 @@
     <w:lsdException w:name="HTML Sample" w:semiHidden="1" w:unhideWhenUsed="1"/>
     <w:lsdException w:name="HTML Typewriter" w:semiHidden="1" w:unhideWhenUsed="1"/>
     <w:lsdException w:name="HTML Variable" w:semiHidden="1" w:unhideWhenUsed="1"/>
+    <w:lsdException w:name="Normal Table" w:semiHidden="1" w:unhideWhenUsed="1"/>
     <w:lsdException w:name="annotation subject" w:semiHidden="1" w:unhideWhenUsed="1"/>
     <w:lsdException w:name="No List" w:semiHidden="1" w:unhideWhenUsed="1"/>
     <w:lsdException w:name="Outline List 1" w:semiHidden="1" w:unhideWhenUsed="1"/>
@@ -5519,8 +5596,10 @@
     <w:lsdException w:name="Table Subtle 2" w:semiHidden="1" w:unhideWhenUsed="1"/>
     <w:lsdException w:name="Table Web 1" w:semiHidden="1" w:unhideWhenUsed="1"/>
     <w:lsdException w:name="Table Web 2" w:semiHidden="1" w:unhideWhenUsed="1"/>
+    <w:lsdException w:name="Table Web 3" w:semiHidden="1" w:unhideWhenUsed="1"/>
     <w:lsdException w:name="Balloon Text" w:semiHidden="1" w:unhideWhenUsed="1"/>
     <w:lsdException w:name="Table Grid" w:uiPriority="39"/>
+    <w:lsdException w:name="Table Theme" w:semiHidden="1" w:unhideWhenUsed="1"/>
     <w:lsdException w:name="Placeholder Text" w:semiHidden="1"/>
     <w:lsdException w:name="No Spacing" w:uiPriority="1" w:qFormat="1"/>
     <w:lsdException w:name="Light Shading" w:uiPriority="60"/>
@@ -6203,6 +6282,50 @@
       </w:tcPr>
     </w:tblStylePr>
   </w:style>
+  <w:style w:type="paragraph" w:styleId="Header">
+    <w:name w:val="header"/>
+    <w:basedOn w:val="Normal"/>
+    <w:link w:val="HeaderChar"/>
+    <w:uiPriority w:val="99"/>
+    <w:unhideWhenUsed/>
+    <w:rsid w:val="00204E12"/>
+    <w:pPr>
+      <w:tabs>
+        <w:tab w:val="center" w:pos="4680"/>
+        <w:tab w:val="right" w:pos="9360"/>
+      </w:tabs>
+      <w:spacing w:after="0" w:line="240" w:lineRule="auto"/>
+    </w:pPr>
+  </w:style>
+  <w:style w:type="character" w:customStyle="1" w:styleId="HeaderChar">
+    <w:name w:val="Header Char"/>
+    <w:basedOn w:val="DefaultParagraphFont"/>
+    <w:link w:val="Header"/>
+    <w:uiPriority w:val="99"/>
+    <w:rsid w:val="00204E12"/>
+  </w:style>
+  <w:style w:type="paragraph" w:styleId="Footer">
+    <w:name w:val="footer"/>
+    <w:basedOn w:val="Normal"/>
+    <w:link w:val="FooterChar"/>
+    <w:uiPriority w:val="99"/>
+    <w:unhideWhenUsed/>
+    <w:rsid w:val="00204E12"/>
+    <w:pPr>
+      <w:tabs>
+        <w:tab w:val="center" w:pos="4680"/>
+        <w:tab w:val="right" w:pos="9360"/>
+      </w:tabs>
+      <w:spacing w:after="0" w:line="240" w:lineRule="auto"/>
+    </w:pPr>
+  </w:style>
+  <w:style w:type="character" w:customStyle="1" w:styleId="FooterChar">
+    <w:name w:val="Footer Char"/>
+    <w:basedOn w:val="DefaultParagraphFont"/>
+    <w:link w:val="Footer"/>
+    <w:uiPriority w:val="99"/>
+    <w:rsid w:val="00204E12"/>
+  </w:style>
 </w:styles>
 </file>
 

</xml_diff>